<commit_message>
updates class <To> and its methods
</commit_message>
<xml_diff>
--- a/e.g/doc.docx
+++ b/e.g/doc.docx
@@ -6,16 +6,82 @@
       <w:r>
         <w:t xml:space="preserve">==NAME==, </w:t>
       </w:r>
+      <w:proofErr w:type="spellStart"/>
       <w:r>
         <w:t>there’s</w:t>
       </w:r>
-      <w:r>
-        <w:t xml:space="preserve"> a nice example about how it’ll become.</w:t>
+      <w:proofErr w:type="spellEnd"/>
+      <w:r>
+        <w:t xml:space="preserve"> a </w:t>
+      </w:r>
+      <w:proofErr w:type="spellStart"/>
+      <w:r>
+        <w:t>nice</w:t>
+      </w:r>
+      <w:proofErr w:type="spellEnd"/>
+      <w:r>
+        <w:t xml:space="preserve"> </w:t>
+      </w:r>
+      <w:proofErr w:type="spellStart"/>
+      <w:r>
+        <w:t>example</w:t>
+      </w:r>
+      <w:proofErr w:type="spellEnd"/>
+      <w:r>
+        <w:t xml:space="preserve"> </w:t>
+      </w:r>
+      <w:proofErr w:type="spellStart"/>
+      <w:r>
+        <w:t>about</w:t>
+      </w:r>
+      <w:proofErr w:type="spellEnd"/>
+      <w:r>
+        <w:t xml:space="preserve"> </w:t>
+      </w:r>
+      <w:proofErr w:type="spellStart"/>
+      <w:r>
+        <w:t>how</w:t>
+      </w:r>
+      <w:proofErr w:type="spellEnd"/>
+      <w:r>
+        <w:t xml:space="preserve"> </w:t>
+      </w:r>
+      <w:proofErr w:type="spellStart"/>
+      <w:r>
+        <w:t>it’ll</w:t>
+      </w:r>
+      <w:proofErr w:type="spellEnd"/>
+      <w:r>
+        <w:t xml:space="preserve"> </w:t>
+      </w:r>
+      <w:proofErr w:type="spellStart"/>
+      <w:r>
+        <w:t>become</w:t>
+      </w:r>
+      <w:proofErr w:type="spellEnd"/>
+      <w:r>
+        <w:t>.</w:t>
       </w:r>
     </w:p>
     <w:p>
       <w:r>
-        <w:t>Use it at ease.</w:t>
+        <w:t xml:space="preserve">Use it </w:t>
+      </w:r>
+      <w:proofErr w:type="spellStart"/>
+      <w:r>
+        <w:t>at</w:t>
+      </w:r>
+      <w:proofErr w:type="spellEnd"/>
+      <w:r>
+        <w:t xml:space="preserve"> </w:t>
+      </w:r>
+      <w:proofErr w:type="spellStart"/>
+      <w:r>
+        <w:t>ease</w:t>
+      </w:r>
+      <w:proofErr w:type="spellEnd"/>
+      <w:r>
+        <w:t>.</w:t>
       </w:r>
     </w:p>
     <w:p>

</xml_diff>